<commit_message>
actualizacion de la fecha a ingles
</commit_message>
<xml_diff>
--- a/Documentacion/Doc/doc-studio.docx
+++ b/Documentacion/Doc/doc-studio.docx
@@ -2,12 +2,16 @@
 <file path=word/document.xml><?xml version="1.0" encoding="utf-8"?>
 <w:document xmlns:wpc="http://schemas.microsoft.com/office/word/2010/wordprocessingCanvas" xmlns:mc="http://schemas.openxmlformats.org/markup-compatibility/2006" xmlns:o="urn:schemas-microsoft-com:office:office" xmlns:r="http://schemas.openxmlformats.org/officeDocument/2006/relationships" xmlns:m="http://schemas.openxmlformats.org/officeDocument/2006/math" xmlns:v="urn:schemas-microsoft-com:vml" xmlns:wp14="http://schemas.microsoft.com/office/word/2010/wordprocessingDrawing" xmlns:wp="http://schemas.openxmlformats.org/drawingml/2006/wordprocessingDrawing" xmlns:w10="urn:schemas-microsoft-com:office:word" xmlns:w="http://schemas.openxmlformats.org/wordprocessingml/2006/main" xmlns:w14="http://schemas.microsoft.com/office/word/2010/wordml" xmlns:wpg="http://schemas.microsoft.com/office/word/2010/wordprocessingGroup" xmlns:wpi="http://schemas.microsoft.com/office/word/2010/wordprocessingInk" xmlns:wne="http://schemas.microsoft.com/office/word/2006/wordml" xmlns:wps="http://schemas.microsoft.com/office/word/2010/wordprocessingShape" mc:Ignorable="w14 wp14">
   <w:body>
-    <w:bookmarkStart w:id="0" w:name="_GoBack" w:displacedByCustomXml="next"/>
-    <w:bookmarkEnd w:id="0" w:displacedByCustomXml="next"/>
     <w:sdt>
       <w:sdtPr>
         <w:rPr>
-          <w:lang w:val="es-ES"/>
+          <w:rFonts w:asciiTheme="minorHAnsi" w:eastAsiaTheme="minorHAnsi" w:hAnsiTheme="minorHAnsi" w:cstheme="minorBidi"/>
+          <w:b w:val="0"/>
+          <w:bCs w:val="0"/>
+          <w:color w:val="auto"/>
+          <w:sz w:val="22"/>
+          <w:szCs w:val="22"/>
+          <w:lang w:val="es-ES" w:eastAsia="en-US"/>
         </w:rPr>
         <w:id w:val="-818495269"/>
         <w:docPartObj>
@@ -15,15 +19,6 @@
           <w:docPartUnique/>
         </w:docPartObj>
       </w:sdtPr>
-      <w:sdtEndPr>
-        <w:rPr>
-          <w:rFonts w:asciiTheme="minorHAnsi" w:eastAsiaTheme="minorHAnsi" w:hAnsiTheme="minorHAnsi" w:cstheme="minorBidi"/>
-          <w:color w:val="auto"/>
-          <w:sz w:val="22"/>
-          <w:szCs w:val="22"/>
-          <w:lang w:eastAsia="en-US"/>
-        </w:rPr>
-      </w:sdtEndPr>
       <w:sdtContent>
         <w:p>
           <w:pPr>
@@ -1802,7 +1797,7 @@
                 <w:noProof/>
                 <w:webHidden/>
               </w:rPr>
-              <w:t>17</w:t>
+              <w:t>16</w:t>
             </w:r>
             <w:r>
               <w:rPr>
@@ -1892,7 +1887,7 @@
                 <w:noProof/>
                 <w:webHidden/>
               </w:rPr>
-              <w:t>17</w:t>
+              <w:t>16</w:t>
             </w:r>
             <w:r>
               <w:rPr>
@@ -2162,7 +2157,7 @@
                 <w:noProof/>
                 <w:webHidden/>
               </w:rPr>
-              <w:t>18</w:t>
+              <w:t>17</w:t>
             </w:r>
             <w:r>
               <w:rPr>
@@ -2252,7 +2247,7 @@
                 <w:noProof/>
                 <w:webHidden/>
               </w:rPr>
-              <w:t>18</w:t>
+              <w:t>17</w:t>
             </w:r>
             <w:r>
               <w:rPr>
@@ -2342,7 +2337,7 @@
                 <w:noProof/>
                 <w:webHidden/>
               </w:rPr>
-              <w:t>20</w:t>
+              <w:t>19</w:t>
             </w:r>
             <w:r>
               <w:rPr>
@@ -2414,7 +2409,7 @@
                 <w:noProof/>
                 <w:webHidden/>
               </w:rPr>
-              <w:t>20</w:t>
+              <w:t>19</w:t>
             </w:r>
             <w:r>
               <w:rPr>
@@ -2486,7 +2481,7 @@
                 <w:noProof/>
                 <w:webHidden/>
               </w:rPr>
-              <w:t>21</w:t>
+              <w:t>20</w:t>
             </w:r>
             <w:r>
               <w:rPr>
@@ -2558,7 +2553,7 @@
                 <w:noProof/>
                 <w:webHidden/>
               </w:rPr>
-              <w:t>23</w:t>
+              <w:t>22</w:t>
             </w:r>
             <w:r>
               <w:rPr>
@@ -2630,7 +2625,7 @@
                 <w:noProof/>
                 <w:webHidden/>
               </w:rPr>
-              <w:t>25</w:t>
+              <w:t>24</w:t>
             </w:r>
             <w:r>
               <w:rPr>
@@ -2702,7 +2697,7 @@
                 <w:noProof/>
                 <w:webHidden/>
               </w:rPr>
-              <w:t>26</w:t>
+              <w:t>25</w:t>
             </w:r>
             <w:r>
               <w:rPr>
@@ -2774,7 +2769,7 @@
                 <w:noProof/>
                 <w:webHidden/>
               </w:rPr>
-              <w:t>27</w:t>
+              <w:t>26</w:t>
             </w:r>
             <w:r>
               <w:rPr>
@@ -2846,7 +2841,7 @@
                 <w:noProof/>
                 <w:webHidden/>
               </w:rPr>
-              <w:t>28</w:t>
+              <w:t>27</w:t>
             </w:r>
             <w:r>
               <w:rPr>
@@ -2936,7 +2931,7 @@
                 <w:noProof/>
                 <w:webHidden/>
               </w:rPr>
-              <w:t>29</w:t>
+              <w:t>28</w:t>
             </w:r>
             <w:r>
               <w:rPr>
@@ -2946,6 +2941,8 @@
               <w:fldChar w:fldCharType="end"/>
             </w:r>
           </w:hyperlink>
+          <w:bookmarkStart w:id="0" w:name="_GoBack"/>
+          <w:bookmarkEnd w:id="0"/>
         </w:p>
         <w:p>
           <w:pPr>
@@ -3008,7 +3005,7 @@
                 <w:noProof/>
                 <w:webHidden/>
               </w:rPr>
-              <w:t>29</w:t>
+              <w:t>28</w:t>
             </w:r>
             <w:r>
               <w:rPr>
@@ -3098,7 +3095,7 @@
                 <w:noProof/>
                 <w:webHidden/>
               </w:rPr>
-              <w:t>29</w:t>
+              <w:t>28</w:t>
             </w:r>
             <w:r>
               <w:rPr>
@@ -3188,7 +3185,7 @@
                 <w:noProof/>
                 <w:webHidden/>
               </w:rPr>
-              <w:t>29</w:t>
+              <w:t>28</w:t>
             </w:r>
             <w:r>
               <w:rPr>
@@ -3278,7 +3275,7 @@
                 <w:noProof/>
                 <w:webHidden/>
               </w:rPr>
-              <w:t>32</w:t>
+              <w:t>30</w:t>
             </w:r>
             <w:r>
               <w:rPr>
@@ -3350,7 +3347,7 @@
                 <w:noProof/>
                 <w:webHidden/>
               </w:rPr>
-              <w:t>32</w:t>
+              <w:t>30</w:t>
             </w:r>
             <w:r>
               <w:rPr>
@@ -3422,7 +3419,7 @@
                 <w:noProof/>
                 <w:webHidden/>
               </w:rPr>
-              <w:t>32</w:t>
+              <w:t>31</w:t>
             </w:r>
             <w:r>
               <w:rPr>
@@ -3494,7 +3491,7 @@
                 <w:noProof/>
                 <w:webHidden/>
               </w:rPr>
-              <w:t>33</w:t>
+              <w:t>31</w:t>
             </w:r>
             <w:r>
               <w:rPr>
@@ -3566,7 +3563,7 @@
                 <w:noProof/>
                 <w:webHidden/>
               </w:rPr>
-              <w:t>33</w:t>
+              <w:t>32</w:t>
             </w:r>
             <w:r>
               <w:rPr>
@@ -3638,7 +3635,7 @@
                 <w:noProof/>
                 <w:webHidden/>
               </w:rPr>
-              <w:t>34</w:t>
+              <w:t>32</w:t>
             </w:r>
             <w:r>
               <w:rPr>
@@ -3710,7 +3707,7 @@
                 <w:noProof/>
                 <w:webHidden/>
               </w:rPr>
-              <w:t>34</w:t>
+              <w:t>33</w:t>
             </w:r>
             <w:r>
               <w:rPr>
@@ -3782,7 +3779,7 @@
                 <w:noProof/>
                 <w:webHidden/>
               </w:rPr>
-              <w:t>35</w:t>
+              <w:t>33</w:t>
             </w:r>
             <w:r>
               <w:rPr>
@@ -3854,7 +3851,7 @@
                 <w:noProof/>
                 <w:webHidden/>
               </w:rPr>
-              <w:t>36</w:t>
+              <w:t>34</w:t>
             </w:r>
             <w:r>
               <w:rPr>
@@ -3926,7 +3923,7 @@
                 <w:noProof/>
                 <w:webHidden/>
               </w:rPr>
-              <w:t>36</w:t>
+              <w:t>34</w:t>
             </w:r>
             <w:r>
               <w:rPr>
@@ -3998,7 +3995,7 @@
                 <w:noProof/>
                 <w:webHidden/>
               </w:rPr>
-              <w:t>36</w:t>
+              <w:t>34</w:t>
             </w:r>
             <w:r>
               <w:rPr>
@@ -4070,7 +4067,7 @@
                 <w:noProof/>
                 <w:webHidden/>
               </w:rPr>
-              <w:t>36</w:t>
+              <w:t>34</w:t>
             </w:r>
             <w:r>
               <w:rPr>
@@ -4142,7 +4139,7 @@
                 <w:noProof/>
                 <w:webHidden/>
               </w:rPr>
-              <w:t>37</w:t>
+              <w:t>35</w:t>
             </w:r>
             <w:r>
               <w:rPr>
@@ -4214,7 +4211,7 @@
                 <w:noProof/>
                 <w:webHidden/>
               </w:rPr>
-              <w:t>37</w:t>
+              <w:t>35</w:t>
             </w:r>
             <w:r>
               <w:rPr>
@@ -4286,7 +4283,7 @@
                 <w:noProof/>
                 <w:webHidden/>
               </w:rPr>
-              <w:t>38</w:t>
+              <w:t>35</w:t>
             </w:r>
             <w:r>
               <w:rPr>
@@ -4358,7 +4355,7 @@
                 <w:noProof/>
                 <w:webHidden/>
               </w:rPr>
-              <w:t>38</w:t>
+              <w:t>36</w:t>
             </w:r>
             <w:r>
               <w:rPr>
@@ -4430,7 +4427,7 @@
                 <w:noProof/>
                 <w:webHidden/>
               </w:rPr>
-              <w:t>39</w:t>
+              <w:t>36</w:t>
             </w:r>
             <w:r>
               <w:rPr>
@@ -4502,7 +4499,7 @@
                 <w:noProof/>
                 <w:webHidden/>
               </w:rPr>
-              <w:t>40</w:t>
+              <w:t>37</w:t>
             </w:r>
             <w:r>
               <w:rPr>
@@ -4574,7 +4571,7 @@
                 <w:noProof/>
                 <w:webHidden/>
               </w:rPr>
-              <w:t>40</w:t>
+              <w:t>37</w:t>
             </w:r>
             <w:r>
               <w:rPr>
@@ -4646,7 +4643,7 @@
                 <w:noProof/>
                 <w:webHidden/>
               </w:rPr>
-              <w:t>40</w:t>
+              <w:t>37</w:t>
             </w:r>
             <w:r>
               <w:rPr>
@@ -4718,7 +4715,7 @@
                 <w:noProof/>
                 <w:webHidden/>
               </w:rPr>
-              <w:t>41</w:t>
+              <w:t>38</w:t>
             </w:r>
             <w:r>
               <w:rPr>
@@ -4790,7 +4787,7 @@
                 <w:noProof/>
                 <w:webHidden/>
               </w:rPr>
-              <w:t>41</w:t>
+              <w:t>38</w:t>
             </w:r>
             <w:r>
               <w:rPr>
@@ -4862,7 +4859,7 @@
                 <w:noProof/>
                 <w:webHidden/>
               </w:rPr>
-              <w:t>45</w:t>
+              <w:t>42</w:t>
             </w:r>
             <w:r>
               <w:rPr>
@@ -5231,18 +5228,15 @@
         <w:t>envió</w:t>
       </w:r>
       <w:r>
-        <w:t xml:space="preserve"> de notificación al </w:t>
-      </w:r>
+        <w:t xml:space="preserve"> de notificación al cliente, cada vez que aparezca en una nueva fotografía.</w:t>
+      </w:r>
+    </w:p>
+    <w:p>
+      <w:pPr>
+        <w:pStyle w:val="EstiloSW1"/>
+      </w:pPr>
       <w:r>
         <w:lastRenderedPageBreak/>
-        <w:t>cliente, cada vez que aparezca en una nueva fotografía.</w:t>
-      </w:r>
-    </w:p>
-    <w:p>
-      <w:pPr>
-        <w:pStyle w:val="EstiloSW1"/>
-      </w:pPr>
-      <w:r>
         <w:t>También</w:t>
       </w:r>
       <w:r>
@@ -5741,11 +5735,8 @@
         <w:ind w:left="1416"/>
       </w:pPr>
       <w:r>
-        <w:t xml:space="preserve">El objetivo de esta fase es dejar satisfacción en todos los usuarios del </w:t>
-      </w:r>
-      <w:r>
         <w:lastRenderedPageBreak/>
-        <w:t>software, implantando el producto en su entorno de operación, corrigiendo defectos detectados y efectuando pruebas de aceptación. Al concluir esta fase se decide si los objetivos han sido cumplidos, y si se debe iniciar otro ciclo de desarrollo. Esta fase finaliza con el lanzamiento del producto.</w:t>
+        <w:t>El objetivo de esta fase es dejar satisfacción en todos los usuarios del software, implantando el producto en su entorno de operación, corrigiendo defectos detectados y efectuando pruebas de aceptación. Al concluir esta fase se decide si los objetivos han sido cumplidos, y si se debe iniciar otro ciclo de desarrollo. Esta fase finaliza con el lanzamiento del producto.</w:t>
       </w:r>
     </w:p>
     <w:p>
@@ -6113,11 +6104,7 @@
         <w:ind w:left="1416"/>
       </w:pPr>
       <w:r>
-        <w:t xml:space="preserve">Las pruebas se centran principalmente en las fases de elaboración cuando se inicia la base ejecutable, construcción cuando el sistema esta implementado </w:t>
-      </w:r>
-      <w:r>
-        <w:lastRenderedPageBreak/>
-        <w:t>y transición para la corrección los defectos finales</w:t>
+        <w:t>Las pruebas se centran principalmente en las fases de elaboración cuando se inicia la base ejecutable, construcción cuando el sistema esta implementado y transición para la corrección los defectos finales</w:t>
       </w:r>
       <w:r>
         <w:t>.</w:t>
@@ -6143,6 +6130,7 @@
           <w:b/>
           <w:color w:val="auto"/>
         </w:rPr>
+        <w:lastRenderedPageBreak/>
         <w:t>ALCANCE</w:t>
       </w:r>
       <w:bookmarkEnd w:id="20"/>
@@ -6416,11 +6404,7 @@
         <w:t>Funcionalidad:</w:t>
       </w:r>
       <w:r>
-        <w:t xml:space="preserve"> El sistema cumple con las funciones descritas en la captura de requisitos. Además tiene la capacidad de entregar resultados correctos en </w:t>
-      </w:r>
-      <w:r>
-        <w:lastRenderedPageBreak/>
-        <w:t>base a los datos ingresados por el usuario.</w:t>
+        <w:t xml:space="preserve"> El sistema cumple con las funciones descritas en la captura de requisitos. Además tiene la capacidad de entregar resultados correctos en base a los datos ingresados por el usuario.</w:t>
       </w:r>
     </w:p>
     <w:p>
@@ -6438,6 +6422,7 @@
         <w:rPr>
           <w:b/>
         </w:rPr>
+        <w:lastRenderedPageBreak/>
         <w:t>Usabilidad</w:t>
       </w:r>
       <w:r>
@@ -6764,7 +6749,6 @@
         </w:numPr>
       </w:pPr>
       <w:r>
-        <w:lastRenderedPageBreak/>
         <w:t>Relaciones.</w:t>
       </w:r>
     </w:p>
@@ -6796,6 +6780,7 @@
           <w:b/>
           <w:color w:val="auto"/>
         </w:rPr>
+        <w:lastRenderedPageBreak/>
         <w:t>ELEMENTOS EN UML</w:t>
       </w:r>
       <w:bookmarkEnd w:id="26"/>
@@ -7049,7 +7034,6 @@
           <w:noProof/>
           <w:lang w:eastAsia="es-BO"/>
         </w:rPr>
-        <w:lastRenderedPageBreak/>
         <w:drawing>
           <wp:inline distT="0" distB="0" distL="0" distR="0" wp14:anchorId="440CF06A" wp14:editId="3F6FE168">
             <wp:extent cx="1095375" cy="1066800"/>
@@ -7251,9 +7235,9 @@
               </wp:anchor>
             </w:drawing>
           </mc:Choice>
-          <mc:Fallback xmlns:w15="http://schemas.microsoft.com/office/word/2012/wordml">
+          <mc:Fallback>
             <w:pict>
-              <v:oval w14:anchorId="0F50C203" id="Elipse 33" o:spid="_x0000_s1026" style="position:absolute;margin-left:209.25pt;margin-top:102.85pt;width:48pt;height:27pt;z-index:251666432;visibility:visible;mso-wrap-style:square;mso-width-percent:0;mso-height-percent:0;mso-wrap-distance-left:9pt;mso-wrap-distance-top:0;mso-wrap-distance-right:9pt;mso-wrap-distance-bottom:0;mso-position-horizontal:absolute;mso-position-horizontal-relative:text;mso-position-vertical:absolute;mso-position-vertical-relative:text;mso-width-percent:0;mso-height-percent:0;mso-width-relative:page;mso-height-relative:page;v-text-anchor:top" o:gfxdata="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">
+              <v:oval id="Elipse 33" o:spid="_x0000_s1026" style="position:absolute;margin-left:209.25pt;margin-top:102.85pt;width:48pt;height:27pt;z-index:251666432;visibility:visible;mso-wrap-style:square;mso-width-percent:0;mso-height-percent:0;mso-wrap-distance-left:9pt;mso-wrap-distance-top:0;mso-wrap-distance-right:9pt;mso-wrap-distance-bottom:0;mso-position-horizontal:absolute;mso-position-horizontal-relative:text;mso-position-vertical:absolute;mso-position-vertical-relative:text;mso-width-percent:0;mso-height-percent:0;mso-width-relative:page;mso-height-relative:page;v-text-anchor:top" o:gfxdata="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">
                 <v:stroke dashstyle="longDashDot"/>
               </v:oval>
             </w:pict>
@@ -7410,9 +7394,9 @@
               </wp:anchor>
             </w:drawing>
           </mc:Choice>
-          <mc:Fallback xmlns:w15="http://schemas.microsoft.com/office/word/2012/wordml">
+          <mc:Fallback>
             <w:pict>
-              <v:oval w14:anchorId="09E954AA" id="Elipse 32" o:spid="_x0000_s1026" style="position:absolute;margin-left:214.5pt;margin-top:6.65pt;width:48pt;height:27pt;z-index:251667456;visibility:visible;mso-wrap-style:square;mso-width-percent:0;mso-height-percent:0;mso-wrap-distance-left:9pt;mso-wrap-distance-top:0;mso-wrap-distance-right:9pt;mso-wrap-distance-bottom:0;mso-position-horizontal:absolute;mso-position-horizontal-relative:text;mso-position-vertical:absolute;mso-position-vertical-relative:text;mso-width-percent:0;mso-height-percent:0;mso-width-relative:page;mso-height-relative:page;v-text-anchor:top" o:gfxdata="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" fillcolor="silver"/>
+              <v:oval id="Elipse 32" o:spid="_x0000_s1026" style="position:absolute;margin-left:214.5pt;margin-top:6.65pt;width:48pt;height:27pt;z-index:251667456;visibility:visible;mso-wrap-style:square;mso-width-percent:0;mso-height-percent:0;mso-wrap-distance-left:9pt;mso-wrap-distance-top:0;mso-wrap-distance-right:9pt;mso-wrap-distance-bottom:0;mso-position-horizontal:absolute;mso-position-horizontal-relative:text;mso-position-vertical:absolute;mso-position-vertical-relative:text;mso-width-percent:0;mso-height-percent:0;mso-width-relative:page;mso-height-relative:page;v-text-anchor:top" o:gfxdata="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" fillcolor="silver"/>
             </w:pict>
           </mc:Fallback>
         </mc:AlternateContent>
@@ -7517,7 +7501,6 @@
           <w:noProof/>
           <w:lang w:eastAsia="es-BO"/>
         </w:rPr>
-        <w:lastRenderedPageBreak/>
         <mc:AlternateContent>
           <mc:Choice Requires="wps">
             <w:drawing>
@@ -7577,9 +7560,9 @@
               </wp:anchor>
             </w:drawing>
           </mc:Choice>
-          <mc:Fallback xmlns:w15="http://schemas.microsoft.com/office/word/2012/wordml">
+          <mc:Fallback>
             <w:pict>
-              <v:rect w14:anchorId="3F663356" id="Rectángulo 28" o:spid="_x0000_s1026" style="position:absolute;margin-left:138pt;margin-top:7.8pt;width:96pt;height:63pt;z-index:-251644928;visibility:visible;mso-wrap-style:square;mso-width-percent:0;mso-height-percent:0;mso-wrap-distance-left:9pt;mso-wrap-distance-top:0;mso-wrap-distance-right:9pt;mso-wrap-distance-bottom:0;mso-position-horizontal:absolute;mso-position-horizontal-relative:text;mso-position-vertical:absolute;mso-position-vertical-relative:text;mso-width-percent:0;mso-height-percent:0;mso-width-relative:page;mso-height-relative:page;v-text-anchor:top" o:gfxdata="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"/>
+              <v:rect id="Rectángulo 28" o:spid="_x0000_s1026" style="position:absolute;margin-left:138pt;margin-top:7.8pt;width:96pt;height:63pt;z-index:-251644928;visibility:visible;mso-wrap-style:square;mso-width-percent:0;mso-height-percent:0;mso-wrap-distance-left:9pt;mso-wrap-distance-top:0;mso-wrap-distance-right:9pt;mso-wrap-distance-bottom:0;mso-position-horizontal:absolute;mso-position-horizontal-relative:text;mso-position-vertical:absolute;mso-position-vertical-relative:text;mso-width-percent:0;mso-height-percent:0;mso-width-relative:page;mso-height-relative:page;v-text-anchor:top" o:gfxdata="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"/>
             </w:pict>
           </mc:Fallback>
         </mc:AlternateContent>
@@ -7657,9 +7640,9 @@
               </wp:anchor>
             </w:drawing>
           </mc:Choice>
-          <mc:Fallback xmlns:w15="http://schemas.microsoft.com/office/word/2012/wordml">
+          <mc:Fallback>
             <w:pict>
-              <v:rect w14:anchorId="1B9CB17D" id="Rectángulo 27" o:spid="_x0000_s1026" style="position:absolute;margin-left:120.3pt;margin-top:1.2pt;width:36pt;height:9pt;z-index:251672576;visibility:visible;mso-wrap-style:square;mso-width-percent:0;mso-height-percent:0;mso-wrap-distance-left:9pt;mso-wrap-distance-top:0;mso-wrap-distance-right:9pt;mso-wrap-distance-bottom:0;mso-position-horizontal:absolute;mso-position-horizontal-relative:text;mso-position-vertical:absolute;mso-position-vertical-relative:text;mso-width-percent:0;mso-height-percent:0;mso-width-relative:page;mso-height-relative:page;v-text-anchor:top" o:gfxdata="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"/>
+              <v:rect id="Rectángulo 27" o:spid="_x0000_s1026" style="position:absolute;margin-left:120.3pt;margin-top:1.2pt;width:36pt;height:9pt;z-index:251672576;visibility:visible;mso-wrap-style:square;mso-width-percent:0;mso-height-percent:0;mso-wrap-distance-left:9pt;mso-wrap-distance-top:0;mso-wrap-distance-right:9pt;mso-wrap-distance-bottom:0;mso-position-horizontal:absolute;mso-position-horizontal-relative:text;mso-position-vertical:absolute;mso-position-vertical-relative:text;mso-width-percent:0;mso-height-percent:0;mso-width-relative:page;mso-height-relative:page;v-text-anchor:top" o:gfxdata="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"/>
             </w:pict>
           </mc:Fallback>
         </mc:AlternateContent>
@@ -7756,9 +7739,9 @@
               </wp:anchor>
             </w:drawing>
           </mc:Choice>
-          <mc:Fallback xmlns:w15="http://schemas.microsoft.com/office/word/2012/wordml">
+          <mc:Fallback>
             <w:pict>
-              <v:rect w14:anchorId="53C8F91E" id="Rectángulo 26" o:spid="_x0000_s1026" style="position:absolute;margin-left:117.75pt;margin-top:3.8pt;width:36pt;height:9pt;z-index:251673600;visibility:visible;mso-wrap-style:square;mso-width-percent:0;mso-height-percent:0;mso-wrap-distance-left:9pt;mso-wrap-distance-top:0;mso-wrap-distance-right:9pt;mso-wrap-distance-bottom:0;mso-position-horizontal:absolute;mso-position-horizontal-relative:text;mso-position-vertical:absolute;mso-position-vertical-relative:text;mso-width-percent:0;mso-height-percent:0;mso-width-relative:page;mso-height-relative:page;v-text-anchor:top" o:gfxdata="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"/>
+              <v:rect id="Rectángulo 26" o:spid="_x0000_s1026" style="position:absolute;margin-left:117.75pt;margin-top:3.8pt;width:36pt;height:9pt;z-index:251673600;visibility:visible;mso-wrap-style:square;mso-width-percent:0;mso-height-percent:0;mso-wrap-distance-left:9pt;mso-wrap-distance-top:0;mso-wrap-distance-right:9pt;mso-wrap-distance-bottom:0;mso-position-horizontal:absolute;mso-position-horizontal-relative:text;mso-position-vertical:absolute;mso-position-vertical-relative:text;mso-width-percent:0;mso-height-percent:0;mso-width-relative:page;mso-height-relative:page;v-text-anchor:top" o:gfxdata="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"/>
             </w:pict>
           </mc:Fallback>
         </mc:AlternateContent>
@@ -7781,6 +7764,7 @@
         <w:rPr>
           <w:b/>
         </w:rPr>
+        <w:lastRenderedPageBreak/>
         <w:t>Nodo.-</w:t>
       </w:r>
       <w:r>
@@ -8077,9 +8061,9 @@
               </wp:anchor>
             </w:drawing>
           </mc:Choice>
-          <mc:Fallback xmlns:w15="http://schemas.microsoft.com/office/word/2012/wordml">
+          <mc:Fallback>
             <w:pict>
-              <v:line w14:anchorId="5E70E05D" id="Conector recto 24" o:spid="_x0000_s1026" style="position:absolute;z-index:251675648;visibility:visible;mso-wrap-style:square;mso-width-percent:0;mso-height-percent:0;mso-wrap-distance-left:9pt;mso-wrap-distance-top:0;mso-wrap-distance-right:9pt;mso-wrap-distance-bottom:0;mso-position-horizontal:absolute;mso-position-horizontal-relative:text;mso-position-vertical:absolute;mso-position-vertical-relative:text;mso-width-percent:0;mso-height-percent:0;mso-width-relative:page;mso-height-relative:page" from="120pt,3.05pt" to="246pt,3.05pt" o:gfxdata="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">
+              <v:line id="Conector recto 24" o:spid="_x0000_s1026" style="position:absolute;z-index:251675648;visibility:visible;mso-wrap-style:square;mso-width-percent:0;mso-height-percent:0;mso-wrap-distance-left:9pt;mso-wrap-distance-top:0;mso-wrap-distance-right:9pt;mso-wrap-distance-bottom:0;mso-position-horizontal:absolute;mso-position-horizontal-relative:text;mso-position-vertical:absolute;mso-position-vertical-relative:text;mso-width-percent:0;mso-height-percent:0;mso-width-relative:page;mso-height-relative:page" from="120pt,3.05pt" to="246pt,3.05pt" o:gfxdata="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">
                 <v:stroke endarrow="block"/>
               </v:line>
             </w:pict>
@@ -8247,7 +8231,6 @@
         <w:pStyle w:val="EstiloSW1"/>
       </w:pPr>
       <w:r>
-        <w:lastRenderedPageBreak/>
         <w:tab/>
       </w:r>
       <w:r>
@@ -8299,6 +8282,7 @@
           <w:noProof/>
           <w:lang w:eastAsia="es-BO"/>
         </w:rPr>
+        <w:lastRenderedPageBreak/>
         <mc:AlternateContent>
           <mc:Choice Requires="wpg">
             <w:drawing>
@@ -8839,9 +8823,9 @@
               </wp:anchor>
             </w:drawing>
           </mc:Choice>
-          <mc:Fallback xmlns:w15="http://schemas.microsoft.com/office/word/2012/wordml">
+          <mc:Fallback>
             <w:pict>
-              <v:line w14:anchorId="19A20D83" id="Conector recto 18" o:spid="_x0000_s1026" style="position:absolute;z-index:251679744;visibility:visible;mso-wrap-style:square;mso-width-percent:0;mso-height-percent:0;mso-wrap-distance-left:9pt;mso-wrap-distance-top:0;mso-wrap-distance-right:9pt;mso-wrap-distance-bottom:0;mso-position-horizontal:absolute;mso-position-horizontal-relative:text;mso-position-vertical:absolute;mso-position-vertical-relative:text;mso-width-percent:0;mso-height-percent:0;mso-width-relative:page;mso-height-relative:page" from="102pt,12.65pt" to="222pt,12.65pt" o:gfxdata="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">
+              <v:line id="Conector recto 18" o:spid="_x0000_s1026" style="position:absolute;z-index:251679744;visibility:visible;mso-wrap-style:square;mso-width-percent:0;mso-height-percent:0;mso-wrap-distance-left:9pt;mso-wrap-distance-top:0;mso-wrap-distance-right:9pt;mso-wrap-distance-bottom:0;mso-position-horizontal:absolute;mso-position-horizontal-relative:text;mso-position-vertical:absolute;mso-position-vertical-relative:text;mso-width-percent:0;mso-height-percent:0;mso-width-relative:page;mso-height-relative:page" from="102pt,12.65pt" to="222pt,12.65pt" o:gfxdata="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">
                 <v:stroke dashstyle="dash" endarrow="block"/>
               </v:line>
             </w:pict>
@@ -8863,11 +8847,7 @@
         <w:t xml:space="preserve">2. Asociación.- </w:t>
       </w:r>
       <w:r>
-        <w:t xml:space="preserve">Es una relación estructural que describe un conjunto de enlaces, los cuales son conexiones entre objetos. Especifica que los objetos de un elemento se </w:t>
-      </w:r>
-      <w:r>
-        <w:lastRenderedPageBreak/>
-        <w:t>conectan a los objetos de otro.</w:t>
+        <w:t>Es una relación estructural que describe un conjunto de enlaces, los cuales son conexiones entre objetos. Especifica que los objetos de un elemento se conectan a los objetos de otro.</w:t>
       </w:r>
     </w:p>
     <w:p>
@@ -8951,9 +8931,9 @@
               </wp:anchor>
             </w:drawing>
           </mc:Choice>
-          <mc:Fallback xmlns:w15="http://schemas.microsoft.com/office/word/2012/wordml">
+          <mc:Fallback>
             <w:pict>
-              <v:line w14:anchorId="1354616F" id="Conector recto 17" o:spid="_x0000_s1026" style="position:absolute;z-index:251680768;visibility:visible;mso-wrap-style:square;mso-width-percent:0;mso-height-percent:0;mso-wrap-distance-left:9pt;mso-wrap-distance-top:0;mso-wrap-distance-right:9pt;mso-wrap-distance-bottom:0;mso-position-horizontal:absolute;mso-position-horizontal-relative:text;mso-position-vertical:absolute;mso-position-vertical-relative:text;mso-width-percent:0;mso-height-percent:0;mso-width-relative:page;mso-height-relative:page" from="83.25pt,.8pt" to="215.25pt,.8pt" o:gfxdata="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"/>
+              <v:line id="Conector recto 17" o:spid="_x0000_s1026" style="position:absolute;z-index:251680768;visibility:visible;mso-wrap-style:square;mso-width-percent:0;mso-height-percent:0;mso-wrap-distance-left:9pt;mso-wrap-distance-top:0;mso-wrap-distance-right:9pt;mso-wrap-distance-bottom:0;mso-position-horizontal:absolute;mso-position-horizontal-relative:text;mso-position-vertical:absolute;mso-position-vertical-relative:text;mso-width-percent:0;mso-height-percent:0;mso-width-relative:page;mso-height-relative:page" from="83.25pt,.8pt" to="215.25pt,.8pt" o:gfxdata="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"/>
             </w:pict>
           </mc:Fallback>
         </mc:AlternateContent>
@@ -8994,6 +8974,7 @@
         <w:rPr>
           <w:b/>
         </w:rPr>
+        <w:lastRenderedPageBreak/>
         <w:t>3. Generalización.-</w:t>
       </w:r>
       <w:r>
@@ -9134,9 +9115,9 @@
               </wp:anchor>
             </w:drawing>
           </mc:Choice>
-          <mc:Fallback xmlns:w15="http://schemas.microsoft.com/office/word/2012/wordml">
+          <mc:Fallback>
             <w:pict>
-              <v:group w14:anchorId="0E0DEC02" id="Grupo 14" o:spid="_x0000_s1026" style="position:absolute;margin-left:132pt;margin-top:8.45pt;width:138pt;height:8.95pt;z-index:251681792" coordorigin="3141,2032" coordsize="4200,540" o:gfxdata="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">
+              <v:group id="Grupo 14" o:spid="_x0000_s1026" style="position:absolute;margin-left:132pt;margin-top:8.45pt;width:138pt;height:8.95pt;z-index:251681792" coordorigin="3141,2032" coordsize="4200,540" o:gfxdata="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">
                 <v:shapetype id="_x0000_t127" coordsize="21600,21600" o:spt="127" path="m10800,l21600,21600,,21600xe">
                   <v:stroke joinstyle="miter"/>
                   <v:path gradientshapeok="t" o:connecttype="custom" o:connectlocs="10800,0;5400,10800;10800,21600;16200,10800" textboxrect="5400,10800,16200,21600"/>
@@ -9307,9 +9288,9 @@
               </wp:anchor>
             </w:drawing>
           </mc:Choice>
-          <mc:Fallback xmlns:w15="http://schemas.microsoft.com/office/word/2012/wordml">
+          <mc:Fallback>
             <w:pict>
-              <v:group w14:anchorId="0E85B4B0" id="Grupo 11" o:spid="_x0000_s1026" style="position:absolute;margin-left:125.9pt;margin-top:6pt;width:138pt;height:8.95pt;z-index:251682816" coordorigin="4219,4297" coordsize="2760,179" o:gfxdata="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">
+              <v:group id="Grupo 11" o:spid="_x0000_s1026" style="position:absolute;margin-left:125.9pt;margin-top:6pt;width:138pt;height:8.95pt;z-index:251682816" coordorigin="4219,4297" coordsize="2760,179" o:gfxdata="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">
                 <v:shape id="AutoShape 28" o:spid="_x0000_s1027" type="#_x0000_t127" style="position:absolute;left:6771;top:4268;width:179;height:237;rotation:90;visibility:visible;mso-wrap-style:square;v-text-anchor:top" o:gfxdata="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"/>
                 <v:line id="Line 29" o:spid="_x0000_s1028" style="position:absolute;rotation:180;visibility:visible;mso-wrap-style:square" from="4219,4383" to="6742,4383" o:connectortype="straight" o:gfxdata="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">
                   <v:stroke dashstyle="dash"/>
@@ -9442,37 +9423,34 @@
         <w:t xml:space="preserve">Diagrama de objetos.- </w:t>
       </w:r>
       <w:r>
-        <w:t xml:space="preserve">Describen estructuras de datos, instantáneas de las </w:t>
-      </w:r>
+        <w:t>Describen estructuras de datos, instantáneas de las instancias de los elementos encontrados en los diagramas de clases. (Objetos)</w:t>
+      </w:r>
+    </w:p>
+    <w:p>
+      <w:pPr>
+        <w:pStyle w:val="EstiloSW1"/>
+      </w:pPr>
+    </w:p>
+    <w:p>
+      <w:pPr>
+        <w:pStyle w:val="EstiloSW1"/>
+      </w:pPr>
+      <w:r>
+        <w:rPr>
+          <w:b/>
+        </w:rPr>
+        <w:t xml:space="preserve">3.-Diagramas de Componentes.- </w:t>
+      </w:r>
+      <w:r>
+        <w:t>Muestra la organización de la dependencia entre un conjunto de componentes. Se utilizan para describir la vista de implementación estática de un sistema. (Componentes).</w:t>
+      </w:r>
+    </w:p>
+    <w:p>
+      <w:pPr>
+        <w:pStyle w:val="EstiloSW1"/>
+      </w:pPr>
       <w:r>
         <w:lastRenderedPageBreak/>
-        <w:t>instancias de los elementos encontrados en los diagramas de clases. (Objetos)</w:t>
-      </w:r>
-    </w:p>
-    <w:p>
-      <w:pPr>
-        <w:pStyle w:val="EstiloSW1"/>
-      </w:pPr>
-    </w:p>
-    <w:p>
-      <w:pPr>
-        <w:pStyle w:val="EstiloSW1"/>
-      </w:pPr>
-      <w:r>
-        <w:rPr>
-          <w:b/>
-        </w:rPr>
-        <w:t xml:space="preserve">3.-Diagramas de Componentes.- </w:t>
-      </w:r>
-      <w:r>
-        <w:t>Muestra la organización de la dependencia entre un conjunto de componentes. Se utilizan para describir la vista de implementación estática de un sistema. (Componentes).</w:t>
-      </w:r>
-    </w:p>
-    <w:p>
-      <w:pPr>
-        <w:pStyle w:val="EstiloSW1"/>
-      </w:pPr>
-      <w:r>
         <w:t>Un componente es un grupo de clases que trabajan estrechamente. Los componentes pueden corresponder códig</w:t>
       </w:r>
       <w:r>
@@ -9634,57 +9612,57 @@
         <w:rPr>
           <w:b/>
         </w:rPr>
+        <w:t>4.- Diagramas de Estados.-</w:t>
+      </w:r>
+      <w:r>
+        <w:t xml:space="preserve"> Representa una </w:t>
+      </w:r>
+      <w:r>
+        <w:t>máquina</w:t>
+      </w:r>
+      <w:r>
+        <w:t xml:space="preserve"> de estados, constituida por estados, transiciones, eventos y actividades. Se utilizan para describir la vista de un sistema. El diagrama de Estado modela el comportamiento de una parte del sistema a través del tiempo. Típicamente se elabora un diagrama de estado para cada clase que tenga un comportamiento significativo.</w:t>
+      </w:r>
+    </w:p>
+    <w:p>
+      <w:pPr>
+        <w:pStyle w:val="EstiloSW1"/>
+      </w:pPr>
+      <w:r>
         <w:lastRenderedPageBreak/>
-        <w:t>4.- Diagramas de Estados.-</w:t>
-      </w:r>
-      <w:r>
-        <w:t xml:space="preserve"> Representa una </w:t>
-      </w:r>
-      <w:r>
-        <w:t>máquina</w:t>
-      </w:r>
-      <w:r>
-        <w:t xml:space="preserve"> de estados, constituida por estados, transiciones, eventos y actividades. Se utilizan para describir la vista de un sistema. El diagrama de Estado modela el comportamiento de una parte del sistema a través del tiempo. Típicamente se elabora un diagrama de estado para cada clase que tenga un comportamiento significativo.</w:t>
+        <w:t xml:space="preserve">El comportamiento es modelado en términos del estado en el cual se encuentra el objeto, que acciones se ejecutan en cada estado y </w:t>
+      </w:r>
+      <w:r>
+        <w:t>cuál</w:t>
+      </w:r>
+      <w:r>
+        <w:t xml:space="preserve"> es el estado al que transita después de un determinado evento.</w:t>
       </w:r>
     </w:p>
     <w:p>
       <w:pPr>
         <w:pStyle w:val="EstiloSW1"/>
       </w:pPr>
-      <w:r>
-        <w:t xml:space="preserve">El comportamiento es modelado en términos del estado en el cual se encuentra el objeto, que acciones se ejecutan en cada estado y </w:t>
-      </w:r>
-      <w:r>
-        <w:t>cuál</w:t>
-      </w:r>
-      <w:r>
-        <w:t xml:space="preserve"> es el estado al que transita después de un determinado evento.</w:t>
-      </w:r>
     </w:p>
     <w:p>
       <w:pPr>
         <w:pStyle w:val="EstiloSW1"/>
       </w:pPr>
+      <w:r>
+        <w:rPr>
+          <w:b/>
+        </w:rPr>
+        <w:t>5.- Diagrama de Actividades.-</w:t>
+      </w:r>
+      <w:r>
+        <w:t xml:space="preserve"> Muestra el flujo de actividades de un sistema, conjunto de actividades, el flujo secuencial o ramificado de las actividades, y los objetos que actúan y sobre lo que se actúa.</w:t>
+      </w:r>
     </w:p>
     <w:p>
       <w:pPr>
         <w:pStyle w:val="EstiloSW1"/>
       </w:pPr>
       <w:r>
-        <w:rPr>
-          <w:b/>
-        </w:rPr>
-        <w:t>5.- Diagrama de Actividades.-</w:t>
-      </w:r>
-      <w:r>
-        <w:t xml:space="preserve"> Muestra el flujo de actividades de un sistema, conjunto de actividades, el flujo secuencial o ramificado de las actividades, y los objetos que actúan y sobre lo que se actúa.</w:t>
-      </w:r>
-    </w:p>
-    <w:p>
-      <w:pPr>
-        <w:pStyle w:val="EstiloSW1"/>
-      </w:pPr>
-      <w:r>
         <w:t>Caso especi</w:t>
       </w:r>
       <w:r>
@@ -9716,7 +9694,6 @@
           <w:b/>
           <w:color w:val="auto"/>
         </w:rPr>
-        <w:lastRenderedPageBreak/>
         <w:t>CAPITULO 3: REQUISITOS</w:t>
       </w:r>
       <w:bookmarkEnd w:id="29"/>
@@ -9826,6 +9803,7 @@
           <w:b/>
           <w:color w:val="auto"/>
         </w:rPr>
+        <w:lastRenderedPageBreak/>
         <w:t>IDENTIFICAR ACTORES Y CASOS DE USO</w:t>
       </w:r>
       <w:bookmarkEnd w:id="31"/>
@@ -10066,7 +10044,6 @@
         <w:rPr>
           <w:b/>
         </w:rPr>
-        <w:lastRenderedPageBreak/>
         <w:t>Usuario</w:t>
       </w:r>
       <w:r>
@@ -10375,6 +10352,7 @@
         <w:rPr>
           <w:lang w:val="es-MX"/>
         </w:rPr>
+        <w:lastRenderedPageBreak/>
         <w:t xml:space="preserve">Para la siguiente priorización de los casos de usos se ha evaluado cada caso de uso contra cada uno de los siguientes criterios asignándoles valor entre 0 y 3 </w:t>
       </w:r>
     </w:p>
@@ -10504,14 +10482,7 @@
         <w:rPr>
           <w:lang w:val="es-MX"/>
         </w:rPr>
-        <w:t xml:space="preserve">El caso de uso involucra riesgos importantes asociados con tiempos de entrega, funciones complejas, tecnología poco conocida, personal con </w:t>
-      </w:r>
-      <w:r>
-        <w:rPr>
-          <w:lang w:val="es-MX"/>
-        </w:rPr>
-        <w:lastRenderedPageBreak/>
-        <w:t>experiencia cuya presencia en el proyecto es inestable u otros.</w:t>
+        <w:t>El caso de uso involucra riesgos importantes asociados con tiempos de entrega, funciones complejas, tecnología poco conocida, personal con experiencia cuya presencia en el proyecto es inestable u otros.</w:t>
       </w:r>
     </w:p>
     <w:p>
@@ -11608,6 +11579,7 @@
           <w:i w:val="0"/>
           <w:color w:val="auto"/>
         </w:rPr>
+        <w:lastRenderedPageBreak/>
         <w:t>Priorización</w:t>
       </w:r>
     </w:p>
@@ -12017,7 +11989,6 @@
           <w:b/>
           <w:color w:val="auto"/>
         </w:rPr>
-        <w:lastRenderedPageBreak/>
         <w:t>DETALLAR CASOS DE USO</w:t>
       </w:r>
       <w:bookmarkEnd w:id="55"/>
@@ -12803,6 +12774,7 @@
                 <w:sz w:val="24"/>
                 <w:szCs w:val="24"/>
               </w:rPr>
+              <w:lastRenderedPageBreak/>
               <w:t xml:space="preserve">Además podemos modificar </w:t>
             </w:r>
             <w:r>
@@ -12853,6 +12825,7 @@
                 <w:sz w:val="24"/>
                 <w:szCs w:val="24"/>
               </w:rPr>
+              <w:lastRenderedPageBreak/>
               <w:t>Precondiciones:</w:t>
             </w:r>
           </w:p>
@@ -12931,7 +12904,6 @@
                 <w:szCs w:val="24"/>
               </w:rPr>
             </w:pPr>
-            <w:proofErr w:type="spellStart"/>
             <w:r>
               <w:rPr>
                 <w:rFonts w:ascii="Times New Roman" w:hAnsi="Times New Roman" w:cs="Times New Roman"/>
@@ -12940,18 +12912,7 @@
                 <w:sz w:val="24"/>
                 <w:szCs w:val="24"/>
               </w:rPr>
-              <w:t>Pos</w:t>
-            </w:r>
-            <w:proofErr w:type="spellEnd"/>
-            <w:r>
-              <w:rPr>
-                <w:rFonts w:ascii="Times New Roman" w:hAnsi="Times New Roman" w:cs="Times New Roman"/>
-                <w:b/>
-                <w:bCs/>
-                <w:sz w:val="24"/>
-                <w:szCs w:val="24"/>
-              </w:rPr>
-              <w:t xml:space="preserve"> condiciones</w:t>
+              <w:t>Pos condiciones</w:t>
             </w:r>
             <w:r>
               <w:rPr>
@@ -13321,7 +13282,6 @@
                 <w:sz w:val="24"/>
                 <w:szCs w:val="24"/>
               </w:rPr>
-              <w:lastRenderedPageBreak/>
               <w:t>Flujo(s)</w:t>
             </w:r>
           </w:p>
@@ -14122,6 +14082,7 @@
                 <w:sz w:val="24"/>
                 <w:szCs w:val="24"/>
               </w:rPr>
+              <w:lastRenderedPageBreak/>
               <w:t>Descripción:</w:t>
             </w:r>
           </w:p>
@@ -14353,7 +14314,6 @@
                 <w:sz w:val="24"/>
                 <w:szCs w:val="24"/>
               </w:rPr>
-              <w:lastRenderedPageBreak/>
               <w:t>Flujo Principal:</w:t>
             </w:r>
           </w:p>
@@ -15550,7 +15510,16 @@
                 <w:sz w:val="24"/>
                 <w:szCs w:val="24"/>
               </w:rPr>
-              <w:t xml:space="preserve"> solo aquellos que cumplan el criterio de búsqueda.</w:t>
+              <w:t xml:space="preserve"> solo </w:t>
+            </w:r>
+            <w:r>
+              <w:rPr>
+                <w:rFonts w:ascii="Times New Roman" w:hAnsi="Times New Roman" w:cs="Times New Roman"/>
+                <w:sz w:val="24"/>
+                <w:szCs w:val="24"/>
+              </w:rPr>
+              <w:lastRenderedPageBreak/>
+              <w:t>aquellos que cumplan el criterio de búsqueda.</w:t>
             </w:r>
           </w:p>
           <w:p>
@@ -15893,7 +15862,6 @@
                 <w:sz w:val="24"/>
                 <w:szCs w:val="24"/>
               </w:rPr>
-              <w:lastRenderedPageBreak/>
               <w:t xml:space="preserve"> El sistema verifica la validez de los datos a grabar.</w:t>
             </w:r>
           </w:p>
@@ -16848,6 +16816,7 @@
                 <w:sz w:val="24"/>
                 <w:szCs w:val="24"/>
               </w:rPr>
+              <w:lastRenderedPageBreak/>
               <w:t>Actores Primarios:</w:t>
             </w:r>
           </w:p>
@@ -17109,7 +17078,6 @@
                 <w:sz w:val="24"/>
                 <w:szCs w:val="24"/>
               </w:rPr>
-              <w:lastRenderedPageBreak/>
               <w:t>Postcondiciones:</w:t>
             </w:r>
           </w:p>
@@ -19189,7 +19157,6 @@
                 <w:sz w:val="24"/>
                 <w:szCs w:val="24"/>
               </w:rPr>
-              <w:lastRenderedPageBreak/>
               <w:t>Flujo Principal:</w:t>
             </w:r>
           </w:p>
@@ -19857,6 +19824,7 @@
                 <w:sz w:val="24"/>
                 <w:szCs w:val="24"/>
               </w:rPr>
+              <w:lastRenderedPageBreak/>
               <w:t>3.3.1. Introduce en el campo de búsqueda su criterio a buscar.</w:t>
             </w:r>
           </w:p>
@@ -20125,6 +20093,7 @@
                 <w:sz w:val="24"/>
                 <w:szCs w:val="24"/>
               </w:rPr>
+              <w:lastRenderedPageBreak/>
               <w:t xml:space="preserve">Flujo(s) </w:t>
             </w:r>
             <w:r>
@@ -20491,7 +20460,6 @@
                 <w:sz w:val="24"/>
                 <w:szCs w:val="24"/>
               </w:rPr>
-              <w:lastRenderedPageBreak/>
               <w:br w:type="page"/>
             </w:r>
             <w:r>
@@ -21262,6 +21230,7 @@
                 <w:sz w:val="24"/>
                 <w:szCs w:val="24"/>
               </w:rPr>
+              <w:lastRenderedPageBreak/>
               <w:t xml:space="preserve">En cada fotografía </w:t>
             </w:r>
             <w:r>
@@ -21313,6 +21282,7 @@
                 <w:sz w:val="24"/>
                 <w:szCs w:val="24"/>
               </w:rPr>
+              <w:lastRenderedPageBreak/>
               <w:t xml:space="preserve">Flujo(s) </w:t>
             </w:r>
             <w:r>
@@ -21933,7 +21903,6 @@
                 <w:sz w:val="24"/>
                 <w:szCs w:val="24"/>
               </w:rPr>
-              <w:lastRenderedPageBreak/>
               <w:t>Actores Primarios:</w:t>
             </w:r>
           </w:p>
@@ -22471,6 +22440,7 @@
           <w:b/>
           <w:color w:val="auto"/>
         </w:rPr>
+        <w:lastRenderedPageBreak/>
         <w:t>3.3.7</w:t>
       </w:r>
       <w:r>
@@ -23231,7 +23201,6 @@
                 <w:sz w:val="24"/>
                 <w:szCs w:val="24"/>
               </w:rPr>
-              <w:lastRenderedPageBreak/>
               <w:t>Precondiciones:</w:t>
             </w:r>
           </w:p>
@@ -23575,6 +23544,7 @@
           <w:b/>
           <w:color w:val="auto"/>
         </w:rPr>
+        <w:lastRenderedPageBreak/>
         <w:t>MODELO GENERAL DE CASOS DE USO</w:t>
       </w:r>
       <w:bookmarkEnd w:id="63"/>
@@ -23814,6 +23784,7 @@
           <w:iCs w:val="0"/>
           <w:color w:val="auto"/>
         </w:rPr>
+        <w:lastRenderedPageBreak/>
         <w:t>4.</w:t>
       </w:r>
       <w:r>
@@ -23934,7 +23905,6 @@
           <w:i w:val="0"/>
           <w:color w:val="auto"/>
         </w:rPr>
-        <w:lastRenderedPageBreak/>
         <w:t>4.1.1.2</w:t>
       </w:r>
       <w:r>
@@ -24052,6 +24022,7 @@
           <w:i w:val="0"/>
           <w:color w:val="auto"/>
         </w:rPr>
+        <w:lastRenderedPageBreak/>
         <w:t>4.1.1.3</w:t>
       </w:r>
       <w:r>
@@ -24167,7 +24138,6 @@
           <w:b/>
           <w:color w:val="auto"/>
         </w:rPr>
-        <w:lastRenderedPageBreak/>
         <w:t>ANALISIS DE CASOS DE USO</w:t>
       </w:r>
       <w:bookmarkEnd w:id="67"/>
@@ -24293,6 +24263,7 @@
           <w:b/>
           <w:color w:val="auto"/>
         </w:rPr>
+        <w:lastRenderedPageBreak/>
         <w:t>4.2.2.</w:t>
       </w:r>
       <w:r>
@@ -24405,7 +24376,6 @@
           <w:b/>
           <w:color w:val="auto"/>
         </w:rPr>
-        <w:lastRenderedPageBreak/>
         <w:t xml:space="preserve">4.2.3. CU3: Gestionar </w:t>
       </w:r>
       <w:r>
@@ -24502,6 +24472,7 @@
           <w:b/>
           <w:color w:val="auto"/>
         </w:rPr>
+        <w:lastRenderedPageBreak/>
         <w:t xml:space="preserve">4.2.4. CU4: Gestionar </w:t>
       </w:r>
       <w:r>
@@ -24603,7 +24574,6 @@
           <w:b/>
           <w:color w:val="auto"/>
         </w:rPr>
-        <w:lastRenderedPageBreak/>
         <w:t>4.2.5. CU5: Galería de fotografías de usuarios</w:t>
       </w:r>
       <w:r>
@@ -24692,6 +24662,7 @@
           <w:b/>
           <w:color w:val="auto"/>
         </w:rPr>
+        <w:lastRenderedPageBreak/>
         <w:t xml:space="preserve">4.2.6. CU6: </w:t>
       </w:r>
       <w:r>
@@ -24788,7 +24759,6 @@
           <w:b/>
           <w:color w:val="auto"/>
         </w:rPr>
-        <w:lastRenderedPageBreak/>
         <w:t>4.2.7. CU7: Modulo de reconocimiento facial</w:t>
       </w:r>
       <w:r>
@@ -25243,7 +25213,6 @@
           <w:b/>
           <w:color w:val="auto"/>
         </w:rPr>
-        <w:lastRenderedPageBreak/>
         <w:t>5.2.2. CU02</w:t>
       </w:r>
       <w:r>
@@ -25339,6 +25308,7 @@
           <w:b/>
           <w:color w:val="auto"/>
         </w:rPr>
+        <w:lastRenderedPageBreak/>
         <w:t>5.2.3. CU03</w:t>
       </w:r>
       <w:r>
@@ -25434,7 +25404,6 @@
           <w:b/>
           <w:color w:val="auto"/>
         </w:rPr>
-        <w:lastRenderedPageBreak/>
         <w:t>5.2.4. CU04</w:t>
       </w:r>
       <w:r>
@@ -25896,6 +25865,7 @@
         <w:rPr>
           <w:b/>
         </w:rPr>
+        <w:lastRenderedPageBreak/>
         <w:tab/>
       </w:r>
       <w:r>
@@ -27893,7 +27863,6 @@
         </w:rPr>
         <w:tab/>
       </w:r>
-      <w:proofErr w:type="gramStart"/>
       <w:r>
         <w:rPr>
           <w:rFonts w:ascii="Consolas" w:hAnsi="Consolas" w:cs="Consolas"/>
@@ -27903,7 +27872,6 @@
         </w:rPr>
         <w:t>fkevento</w:t>
       </w:r>
-      <w:proofErr w:type="gramEnd"/>
       <w:r>
         <w:rPr>
           <w:rFonts w:ascii="Consolas" w:hAnsi="Consolas" w:cs="Consolas"/>
@@ -27974,7 +27942,6 @@
         </w:rPr>
         <w:tab/>
       </w:r>
-      <w:proofErr w:type="gramStart"/>
       <w:r>
         <w:rPr>
           <w:rFonts w:ascii="Consolas" w:hAnsi="Consolas" w:cs="Consolas"/>
@@ -27984,7 +27951,6 @@
         </w:rPr>
         <w:t>fkusuario</w:t>
       </w:r>
-      <w:proofErr w:type="gramEnd"/>
       <w:r>
         <w:rPr>
           <w:rFonts w:ascii="Consolas" w:hAnsi="Consolas" w:cs="Consolas"/>
@@ -28055,7 +28021,6 @@
         </w:rPr>
         <w:tab/>
       </w:r>
-      <w:proofErr w:type="gramStart"/>
       <w:r>
         <w:rPr>
           <w:rFonts w:ascii="Consolas" w:hAnsi="Consolas" w:cs="Consolas"/>
@@ -28065,7 +28030,6 @@
         </w:rPr>
         <w:t>estado</w:t>
       </w:r>
-      <w:proofErr w:type="gramEnd"/>
       <w:r>
         <w:rPr>
           <w:rFonts w:ascii="Consolas" w:hAnsi="Consolas" w:cs="Consolas"/>
@@ -28167,7 +28131,6 @@
         </w:rPr>
         <w:tab/>
       </w:r>
-      <w:proofErr w:type="gramStart"/>
       <w:r>
         <w:rPr>
           <w:rFonts w:ascii="Consolas" w:hAnsi="Consolas" w:cs="Consolas"/>
@@ -28177,7 +28140,6 @@
         </w:rPr>
         <w:t>fechaenvio</w:t>
       </w:r>
-      <w:proofErr w:type="gramEnd"/>
       <w:r>
         <w:rPr>
           <w:rFonts w:ascii="Consolas" w:hAnsi="Consolas" w:cs="Consolas"/>
@@ -28585,7 +28547,6 @@
         </w:rPr>
         <w:tab/>
       </w:r>
-      <w:proofErr w:type="gramStart"/>
       <w:r>
         <w:rPr>
           <w:rFonts w:ascii="Consolas" w:hAnsi="Consolas" w:cs="Consolas"/>
@@ -28595,7 +28556,6 @@
         </w:rPr>
         <w:t>sdescripcion</w:t>
       </w:r>
-      <w:proofErr w:type="gramEnd"/>
       <w:r>
         <w:rPr>
           <w:rFonts w:ascii="Consolas" w:hAnsi="Consolas" w:cs="Consolas"/>
@@ -28697,7 +28657,6 @@
         </w:rPr>
         <w:tab/>
       </w:r>
-      <w:proofErr w:type="gramStart"/>
       <w:r>
         <w:rPr>
           <w:rFonts w:ascii="Consolas" w:hAnsi="Consolas" w:cs="Consolas"/>
@@ -28707,7 +28666,6 @@
         </w:rPr>
         <w:t>sdireccion</w:t>
       </w:r>
-      <w:proofErr w:type="gramEnd"/>
       <w:r>
         <w:rPr>
           <w:rFonts w:ascii="Consolas" w:hAnsi="Consolas" w:cs="Consolas"/>
@@ -28809,7 +28767,6 @@
         </w:rPr>
         <w:tab/>
       </w:r>
-      <w:proofErr w:type="gramStart"/>
       <w:r>
         <w:rPr>
           <w:rFonts w:ascii="Consolas" w:hAnsi="Consolas" w:cs="Consolas"/>
@@ -28819,7 +28776,6 @@
         </w:rPr>
         <w:t>sfecha</w:t>
       </w:r>
-      <w:proofErr w:type="gramEnd"/>
       <w:r>
         <w:rPr>
           <w:rFonts w:ascii="Consolas" w:hAnsi="Consolas" w:cs="Consolas"/>
@@ -28890,7 +28846,6 @@
         </w:rPr>
         <w:tab/>
       </w:r>
-      <w:proofErr w:type="gramStart"/>
       <w:r>
         <w:rPr>
           <w:rFonts w:ascii="Consolas" w:hAnsi="Consolas" w:cs="Consolas"/>
@@ -28900,7 +28855,6 @@
         </w:rPr>
         <w:t>stelefono</w:t>
       </w:r>
-      <w:proofErr w:type="gramEnd"/>
       <w:r>
         <w:rPr>
           <w:rFonts w:ascii="Consolas" w:hAnsi="Consolas" w:cs="Consolas"/>
@@ -29002,7 +28956,6 @@
         </w:rPr>
         <w:tab/>
       </w:r>
-      <w:proofErr w:type="gramStart"/>
       <w:r>
         <w:rPr>
           <w:rFonts w:ascii="Consolas" w:hAnsi="Consolas" w:cs="Consolas"/>
@@ -29012,7 +28965,6 @@
         </w:rPr>
         <w:t>sestado</w:t>
       </w:r>
-      <w:proofErr w:type="gramEnd"/>
       <w:r>
         <w:rPr>
           <w:rFonts w:ascii="Consolas" w:hAnsi="Consolas" w:cs="Consolas"/>
@@ -29141,7 +29093,6 @@
         </w:rPr>
         <w:tab/>
       </w:r>
-      <w:proofErr w:type="gramStart"/>
       <w:r>
         <w:rPr>
           <w:rFonts w:ascii="Consolas" w:hAnsi="Consolas" w:cs="Consolas"/>
@@ -29151,7 +29102,6 @@
         </w:rPr>
         <w:t>smensaje</w:t>
       </w:r>
-      <w:proofErr w:type="gramEnd"/>
       <w:r>
         <w:rPr>
           <w:rFonts w:ascii="Consolas" w:hAnsi="Consolas" w:cs="Consolas"/>
@@ -30221,7 +30171,6 @@
           <w:szCs w:val="20"/>
           <w:lang w:val="en-US"/>
         </w:rPr>
-        <w:lastRenderedPageBreak/>
         <w:t>);</w:t>
       </w:r>
     </w:p>
@@ -30262,6 +30211,7 @@
           <w:szCs w:val="20"/>
           <w:lang w:val="en-US"/>
         </w:rPr>
+        <w:lastRenderedPageBreak/>
         <w:t>CREATE</w:t>
       </w:r>
       <w:r>
@@ -31339,7 +31289,6 @@
         </w:rPr>
         <w:tab/>
       </w:r>
-      <w:proofErr w:type="gramStart"/>
       <w:r>
         <w:rPr>
           <w:rFonts w:ascii="Consolas" w:hAnsi="Consolas" w:cs="Consolas"/>
@@ -31349,7 +31298,6 @@
         </w:rPr>
         <w:t>fkusuario</w:t>
       </w:r>
-      <w:proofErr w:type="gramEnd"/>
       <w:r>
         <w:rPr>
           <w:rFonts w:ascii="Consolas" w:hAnsi="Consolas" w:cs="Consolas"/>
@@ -31420,7 +31368,6 @@
         </w:rPr>
         <w:tab/>
       </w:r>
-      <w:proofErr w:type="gramStart"/>
       <w:r>
         <w:rPr>
           <w:rFonts w:ascii="Consolas" w:hAnsi="Consolas" w:cs="Consolas"/>
@@ -31430,7 +31377,6 @@
         </w:rPr>
         <w:t>fkimgevent</w:t>
       </w:r>
-      <w:proofErr w:type="gramEnd"/>
       <w:r>
         <w:rPr>
           <w:rFonts w:ascii="Consolas" w:hAnsi="Consolas" w:cs="Consolas"/>
@@ -31501,7 +31447,6 @@
         </w:rPr>
         <w:tab/>
       </w:r>
-      <w:proofErr w:type="gramStart"/>
       <w:r>
         <w:rPr>
           <w:rFonts w:ascii="Consolas" w:hAnsi="Consolas" w:cs="Consolas"/>
@@ -31511,7 +31456,6 @@
         </w:rPr>
         <w:t>estado</w:t>
       </w:r>
-      <w:proofErr w:type="gramEnd"/>
       <w:r>
         <w:rPr>
           <w:rFonts w:ascii="Consolas" w:hAnsi="Consolas" w:cs="Consolas"/>
@@ -31819,7 +31763,6 @@
         </w:rPr>
         <w:tab/>
       </w:r>
-      <w:proofErr w:type="gramStart"/>
       <w:r>
         <w:rPr>
           <w:rFonts w:ascii="Consolas" w:hAnsi="Consolas" w:cs="Consolas"/>
@@ -31829,7 +31772,6 @@
         </w:rPr>
         <w:t>pkusuario</w:t>
       </w:r>
-      <w:proofErr w:type="gramEnd"/>
       <w:r>
         <w:rPr>
           <w:rFonts w:ascii="Consolas" w:hAnsi="Consolas" w:cs="Consolas"/>
@@ -32014,7 +31956,6 @@
         </w:rPr>
         <w:tab/>
       </w:r>
-      <w:proofErr w:type="gramStart"/>
       <w:r>
         <w:rPr>
           <w:rFonts w:ascii="Consolas" w:hAnsi="Consolas" w:cs="Consolas"/>
@@ -32024,7 +31965,6 @@
         </w:rPr>
         <w:t>snombre</w:t>
       </w:r>
-      <w:proofErr w:type="gramEnd"/>
       <w:r>
         <w:rPr>
           <w:rFonts w:ascii="Consolas" w:hAnsi="Consolas" w:cs="Consolas"/>
@@ -32144,7 +32084,6 @@
         </w:rPr>
         <w:tab/>
       </w:r>
-      <w:proofErr w:type="gramStart"/>
       <w:r>
         <w:rPr>
           <w:rFonts w:ascii="Consolas" w:hAnsi="Consolas" w:cs="Consolas"/>
@@ -32154,7 +32093,6 @@
         </w:rPr>
         <w:t>sapellido</w:t>
       </w:r>
-      <w:proofErr w:type="gramEnd"/>
       <w:r>
         <w:rPr>
           <w:rFonts w:ascii="Consolas" w:hAnsi="Consolas" w:cs="Consolas"/>
@@ -32256,7 +32194,6 @@
         </w:rPr>
         <w:tab/>
       </w:r>
-      <w:proofErr w:type="gramStart"/>
       <w:r>
         <w:rPr>
           <w:rFonts w:ascii="Consolas" w:hAnsi="Consolas" w:cs="Consolas"/>
@@ -32266,7 +32203,6 @@
         </w:rPr>
         <w:t>semail</w:t>
       </w:r>
-      <w:proofErr w:type="gramEnd"/>
       <w:r>
         <w:rPr>
           <w:rFonts w:ascii="Consolas" w:hAnsi="Consolas" w:cs="Consolas"/>
@@ -32386,7 +32322,6 @@
         </w:rPr>
         <w:tab/>
       </w:r>
-      <w:proofErr w:type="gramStart"/>
       <w:r>
         <w:rPr>
           <w:rFonts w:ascii="Consolas" w:hAnsi="Consolas" w:cs="Consolas"/>
@@ -32396,7 +32331,6 @@
         </w:rPr>
         <w:t>stelefono</w:t>
       </w:r>
-      <w:proofErr w:type="gramEnd"/>
       <w:r>
         <w:rPr>
           <w:rFonts w:ascii="Consolas" w:hAnsi="Consolas" w:cs="Consolas"/>
@@ -32706,7 +32640,6 @@
         </w:rPr>
         <w:tab/>
       </w:r>
-      <w:proofErr w:type="gramStart"/>
       <w:r>
         <w:rPr>
           <w:rFonts w:ascii="Consolas" w:hAnsi="Consolas" w:cs="Consolas"/>
@@ -32716,7 +32649,6 @@
         </w:rPr>
         <w:t>sestado</w:t>
       </w:r>
-      <w:proofErr w:type="gramEnd"/>
       <w:r>
         <w:rPr>
           <w:rFonts w:ascii="Consolas" w:hAnsi="Consolas" w:cs="Consolas"/>
@@ -32818,7 +32750,6 @@
         </w:rPr>
         <w:tab/>
       </w:r>
-      <w:proofErr w:type="gramStart"/>
       <w:r>
         <w:rPr>
           <w:rFonts w:ascii="Consolas" w:hAnsi="Consolas" w:cs="Consolas"/>
@@ -32828,7 +32759,6 @@
         </w:rPr>
         <w:t>username</w:t>
       </w:r>
-      <w:proofErr w:type="gramEnd"/>
       <w:r>
         <w:rPr>
           <w:rFonts w:ascii="Consolas" w:hAnsi="Consolas" w:cs="Consolas"/>
@@ -34700,6 +34630,7 @@
           <w:szCs w:val="20"/>
           <w:lang w:val="en-US"/>
         </w:rPr>
+        <w:lastRenderedPageBreak/>
         <w:t>ALTER</w:t>
       </w:r>
       <w:r>
@@ -41146,124 +41077,97 @@
 
 <file path=word/footer1.xml><?xml version="1.0" encoding="utf-8"?>
 <w:ftr xmlns:wpc="http://schemas.microsoft.com/office/word/2010/wordprocessingCanvas" xmlns:mc="http://schemas.openxmlformats.org/markup-compatibility/2006" xmlns:o="urn:schemas-microsoft-com:office:office" xmlns:r="http://schemas.openxmlformats.org/officeDocument/2006/relationships" xmlns:m="http://schemas.openxmlformats.org/officeDocument/2006/math" xmlns:v="urn:schemas-microsoft-com:vml" xmlns:wp14="http://schemas.microsoft.com/office/word/2010/wordprocessingDrawing" xmlns:wp="http://schemas.openxmlformats.org/drawingml/2006/wordprocessingDrawing" xmlns:w10="urn:schemas-microsoft-com:office:word" xmlns:w="http://schemas.openxmlformats.org/wordprocessingml/2006/main" xmlns:w14="http://schemas.microsoft.com/office/word/2010/wordml" xmlns:wpg="http://schemas.microsoft.com/office/word/2010/wordprocessingGroup" xmlns:wpi="http://schemas.microsoft.com/office/word/2010/wordprocessingInk" xmlns:wne="http://schemas.microsoft.com/office/word/2006/wordml" xmlns:wps="http://schemas.microsoft.com/office/word/2010/wordprocessingShape" mc:Ignorable="w14 wp14">
-  <w:p>
-    <w:pPr>
-      <w:pStyle w:val="Piedepgina"/>
-      <w:rPr>
-        <w:color w:val="000000" w:themeColor="text1"/>
-        <w:sz w:val="24"/>
-        <w:szCs w:val="24"/>
-      </w:rPr>
-    </w:pPr>
-    <w:sdt>
-      <w:sdtPr>
-        <w:rPr>
-          <w:color w:val="000000" w:themeColor="text1"/>
-          <w:sz w:val="24"/>
-          <w:szCs w:val="24"/>
-        </w:rPr>
-        <w:alias w:val="Autor"/>
-        <w:id w:val="54214575"/>
-        <w:placeholder>
-          <w:docPart w:val="8027DBD2278146B28C02DFC7EC244A22"/>
-        </w:placeholder>
-        <w:dataBinding w:prefixMappings="xmlns:ns0='http://schemas.openxmlformats.org/package/2006/metadata/core-properties' xmlns:ns1='http://purl.org/dc/elements/1.1/'" w:xpath="/ns0:coreProperties[1]/ns1:creator[1]" w:storeItemID="{6C3C8BC8-F283-45AE-878A-BAB7291924A1}"/>
-        <w:text/>
-      </w:sdtPr>
-      <w:sdtContent>
+  <w:sdt>
+    <w:sdtPr>
+      <w:id w:val="274217659"/>
+      <w:docPartObj>
+        <w:docPartGallery w:val="Page Numbers (Bottom of Page)"/>
+        <w:docPartUnique/>
+      </w:docPartObj>
+    </w:sdtPr>
+    <w:sdtContent>
+      <w:p>
+        <w:pPr>
+          <w:pStyle w:val="Piedepgina"/>
+          <w:jc w:val="right"/>
+        </w:pPr>
         <w:r>
           <w:rPr>
-            <w:color w:val="000000" w:themeColor="text1"/>
-            <w:sz w:val="24"/>
-            <w:szCs w:val="24"/>
+            <w:noProof/>
+            <w:lang w:eastAsia="es-BO"/>
           </w:rPr>
-          <w:t>Alex Limbert Yalusqui Godoy</w:t>
+          <w:drawing>
+            <wp:inline distT="0" distB="0" distL="0" distR="0" wp14:anchorId="091919E9" wp14:editId="2303BE96">
+              <wp:extent cx="5608955" cy="36830"/>
+              <wp:effectExtent l="0" t="0" r="0" b="1270"/>
+              <wp:docPr id="41" name="Imagen 41"/>
+              <wp:cNvGraphicFramePr>
+                <a:graphicFrameLocks xmlns:a="http://schemas.openxmlformats.org/drawingml/2006/main" noChangeAspect="1"/>
+              </wp:cNvGraphicFramePr>
+              <a:graphic xmlns:a="http://schemas.openxmlformats.org/drawingml/2006/main">
+                <a:graphicData uri="http://schemas.openxmlformats.org/drawingml/2006/picture">
+                  <pic:pic xmlns:pic="http://schemas.openxmlformats.org/drawingml/2006/picture">
+                    <pic:nvPicPr>
+                      <pic:cNvPr id="0" name="Picture 2"/>
+                      <pic:cNvPicPr>
+                        <a:picLocks noChangeAspect="1" noChangeArrowheads="1"/>
+                      </pic:cNvPicPr>
+                    </pic:nvPicPr>
+                    <pic:blipFill>
+                      <a:blip r:embed="rId1">
+                        <a:extLst>
+                          <a:ext uri="{28A0092B-C50C-407E-A947-70E740481C1C}">
+                            <a14:useLocalDpi xmlns:a14="http://schemas.microsoft.com/office/drawing/2010/main" val="0"/>
+                          </a:ext>
+                        </a:extLst>
+                      </a:blip>
+                      <a:srcRect/>
+                      <a:stretch>
+                        <a:fillRect/>
+                      </a:stretch>
+                    </pic:blipFill>
+                    <pic:spPr bwMode="auto">
+                      <a:xfrm>
+                        <a:off x="0" y="0"/>
+                        <a:ext cx="5608955" cy="36830"/>
+                      </a:xfrm>
+                      <a:prstGeom prst="rect">
+                        <a:avLst/>
+                      </a:prstGeom>
+                      <a:noFill/>
+                    </pic:spPr>
+                  </pic:pic>
+                </a:graphicData>
+              </a:graphic>
+            </wp:inline>
+          </w:drawing>
         </w:r>
-      </w:sdtContent>
-    </w:sdt>
-  </w:p>
+        <w:r>
+          <w:fldChar w:fldCharType="begin"/>
+        </w:r>
+        <w:r>
+          <w:instrText>PAGE   \* MERGEFORMAT</w:instrText>
+        </w:r>
+        <w:r>
+          <w:fldChar w:fldCharType="separate"/>
+        </w:r>
+        <w:r>
+          <w:rPr>
+            <w:noProof/>
+            <w:lang w:val="es-ES"/>
+          </w:rPr>
+          <w:t>2</w:t>
+        </w:r>
+        <w:r>
+          <w:fldChar w:fldCharType="end"/>
+        </w:r>
+      </w:p>
+    </w:sdtContent>
+  </w:sdt>
   <w:p>
     <w:pPr>
       <w:pStyle w:val="Piedepgina"/>
     </w:pPr>
-    <w:r>
-      <w:rPr>
-        <w:noProof/>
-        <w:color w:val="5B9BD5" w:themeColor="accent1"/>
-      </w:rPr>
-      <mc:AlternateContent>
-        <mc:Choice Requires="wps">
-          <w:drawing>
-            <wp:anchor distT="91440" distB="91440" distL="114300" distR="114300" simplePos="0" relativeHeight="251665408" behindDoc="1" locked="0" layoutInCell="1" allowOverlap="1" wp14:anchorId="263E036D" wp14:editId="34162F96">
-              <wp:simplePos x="0" y="0"/>
-              <wp:positionH relativeFrom="margin">
-                <wp:align>center</wp:align>
-              </wp:positionH>
-              <wp:positionV relativeFrom="bottomMargin">
-                <wp:align>top</wp:align>
-              </wp:positionV>
-              <wp:extent cx="5943600" cy="36195"/>
-              <wp:effectExtent l="0" t="0" r="7620" b="1905"/>
-              <wp:wrapSquare wrapText="bothSides"/>
-              <wp:docPr id="58" name="Rectángulo 58"/>
-              <wp:cNvGraphicFramePr/>
-              <a:graphic xmlns:a="http://schemas.openxmlformats.org/drawingml/2006/main">
-                <a:graphicData uri="http://schemas.microsoft.com/office/word/2010/wordprocessingShape">
-                  <wps:wsp>
-                    <wps:cNvSpPr/>
-                    <wps:spPr>
-                      <a:xfrm>
-                        <a:off x="0" y="0"/>
-                        <a:ext cx="5943600" cy="36195"/>
-                      </a:xfrm>
-                      <a:prstGeom prst="rect">
-                        <a:avLst/>
-                      </a:prstGeom>
-                      <a:solidFill>
-                        <a:schemeClr val="tx1"/>
-                      </a:solidFill>
-                      <a:ln>
-                        <a:noFill/>
-                      </a:ln>
-                    </wps:spPr>
-                    <wps:style>
-                      <a:lnRef idx="2">
-                        <a:schemeClr val="accent1">
-                          <a:shade val="50000"/>
-                        </a:schemeClr>
-                      </a:lnRef>
-                      <a:fillRef idx="1">
-                        <a:schemeClr val="accent1"/>
-                      </a:fillRef>
-                      <a:effectRef idx="0">
-                        <a:schemeClr val="accent1"/>
-                      </a:effectRef>
-                      <a:fontRef idx="minor">
-                        <a:schemeClr val="lt1"/>
-                      </a:fontRef>
-                    </wps:style>
-                    <wps:bodyPr rtlCol="0" anchor="ctr"/>
-                  </wps:wsp>
-                </a:graphicData>
-              </a:graphic>
-              <wp14:sizeRelH relativeFrom="margin">
-                <wp14:pctWidth>100000</wp14:pctWidth>
-              </wp14:sizeRelH>
-              <wp14:sizeRelV relativeFrom="margin">
-                <wp14:pctHeight>0</wp14:pctHeight>
-              </wp14:sizeRelV>
-            </wp:anchor>
-          </w:drawing>
-        </mc:Choice>
-        <mc:Fallback>
-          <w:pict>
-            <v:rect id="Rectángulo 58" o:spid="_x0000_s1026" style="position:absolute;margin-left:0;margin-top:0;width:468pt;height:2.85pt;z-index:-251651072;visibility:visible;mso-wrap-style:square;mso-width-percent:1000;mso-height-percent:0;mso-wrap-distance-left:9pt;mso-wrap-distance-top:7.2pt;mso-wrap-distance-right:9pt;mso-wrap-distance-bottom:7.2pt;mso-position-horizontal:center;mso-position-horizontal-relative:margin;mso-position-vertical:top;mso-position-vertical-relative:bottom-margin-area;mso-width-percent:1000;mso-height-percent:0;mso-width-relative:margin;mso-height-relative:margin;v-text-anchor:middle" o:gfxdata="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" fillcolor="black [3213]" stroked="f" strokeweight="1pt">
-              <w10:wrap type="square" anchorx="margin" anchory="margin"/>
-            </v:rect>
-          </w:pict>
-        </mc:Fallback>
-      </mc:AlternateContent>
-    </w:r>
   </w:p>
 </w:ftr>
 </file>
@@ -41307,174 +41211,12 @@
     <w:r>
       <w:rPr>
         <w:noProof/>
+        <w:lang w:eastAsia="es-BO"/>
       </w:rPr>
       <mc:AlternateContent>
         <mc:Choice Requires="wps">
           <w:drawing>
-            <wp:anchor distT="0" distB="0" distL="114300" distR="114300" simplePos="0" relativeHeight="251667456" behindDoc="0" locked="0" layoutInCell="0" allowOverlap="1" wp14:anchorId="2A7DABA8" wp14:editId="322F04C1">
-              <wp:simplePos x="0" y="0"/>
-              <wp:positionH relativeFrom="page">
-                <wp:align>right</wp:align>
-              </wp:positionH>
-              <wp:positionV relativeFrom="topMargin">
-                <wp:align>center</wp:align>
-              </wp:positionV>
-              <wp:extent cx="1072892" cy="212004"/>
-              <wp:effectExtent l="0" t="0" r="0" b="0"/>
-              <wp:wrapNone/>
-              <wp:docPr id="476" name="Cuadro de texto 476"/>
-              <wp:cNvGraphicFramePr>
-                <a:graphicFrameLocks xmlns:a="http://schemas.openxmlformats.org/drawingml/2006/main"/>
-              </wp:cNvGraphicFramePr>
-              <a:graphic xmlns:a="http://schemas.openxmlformats.org/drawingml/2006/main">
-                <a:graphicData uri="http://schemas.microsoft.com/office/word/2010/wordprocessingShape">
-                  <wps:wsp>
-                    <wps:cNvSpPr txBox="1">
-                      <a:spLocks noChangeArrowheads="1"/>
-                    </wps:cNvSpPr>
-                    <wps:spPr bwMode="auto">
-                      <a:xfrm>
-                        <a:off x="0" y="0"/>
-                        <a:ext cx="1072892" cy="212004"/>
-                      </a:xfrm>
-                      <a:prstGeom prst="rect">
-                        <a:avLst/>
-                      </a:prstGeom>
-                      <a:solidFill>
-                        <a:schemeClr val="tx1"/>
-                      </a:solidFill>
-                      <a:extLst/>
-                    </wps:spPr>
-                    <wps:txbx>
-                      <w:txbxContent>
-                        <w:p>
-                          <w:pPr>
-                            <w:spacing w:after="0" w:line="240" w:lineRule="auto"/>
-                            <w:rPr>
-                              <w:color w:val="FFFFFF" w:themeColor="background1"/>
-                              <w14:numForm w14:val="lining"/>
-                            </w:rPr>
-                          </w:pPr>
-                          <w:r>
-                            <w:rPr>
-                              <w14:numForm w14:val="lining"/>
-                            </w:rPr>
-                            <w:fldChar w:fldCharType="begin"/>
-                          </w:r>
-                          <w:r>
-                            <w:rPr>
-                              <w14:numForm w14:val="lining"/>
-                            </w:rPr>
-                            <w:instrText>PAGE   \* MERGEFORMAT</w:instrText>
-                          </w:r>
-                          <w:r>
-                            <w:rPr>
-                              <w14:numForm w14:val="lining"/>
-                            </w:rPr>
-                            <w:fldChar w:fldCharType="separate"/>
-                          </w:r>
-                          <w:r>
-                            <w:rPr>
-                              <w:noProof/>
-                              <w:color w:val="FFFFFF" w:themeColor="background1"/>
-                              <w:lang w:val="es-ES"/>
-                              <w14:numForm w14:val="lining"/>
-                            </w:rPr>
-                            <w:t>1</w:t>
-                          </w:r>
-                          <w:r>
-                            <w:rPr>
-                              <w:color w:val="FFFFFF" w:themeColor="background1"/>
-                              <w14:numForm w14:val="lining"/>
-                            </w:rPr>
-                            <w:fldChar w:fldCharType="end"/>
-                          </w:r>
-                        </w:p>
-                      </w:txbxContent>
-                    </wps:txbx>
-                    <wps:bodyPr rot="0" vert="horz" wrap="square" lIns="91440" tIns="0" rIns="91440" bIns="0" anchor="ctr" anchorCtr="0" upright="1">
-                      <a:noAutofit/>
-                    </wps:bodyPr>
-                  </wps:wsp>
-                </a:graphicData>
-              </a:graphic>
-              <wp14:sizeRelH relativeFrom="rightMargin">
-                <wp14:pctWidth>0</wp14:pctWidth>
-              </wp14:sizeRelH>
-              <wp14:sizeRelV relativeFrom="page">
-                <wp14:pctHeight>0</wp14:pctHeight>
-              </wp14:sizeRelV>
-            </wp:anchor>
-          </w:drawing>
-        </mc:Choice>
-        <mc:Fallback>
-          <w:pict>
-            <v:shapetype id="_x0000_t202" coordsize="21600,21600" o:spt="202" path="m,l,21600r21600,l21600,xe">
-              <v:stroke joinstyle="miter"/>
-              <v:path gradientshapeok="t" o:connecttype="rect"/>
-            </v:shapetype>
-            <v:shape id="Cuadro de texto 476" o:spid="_x0000_s1032" type="#_x0000_t202" style="position:absolute;margin-left:33.3pt;margin-top:0;width:84.5pt;height:16.7pt;z-index:251667456;visibility:visible;mso-wrap-style:square;mso-width-percent:0;mso-height-percent:0;mso-wrap-distance-left:9pt;mso-wrap-distance-top:0;mso-wrap-distance-right:9pt;mso-wrap-distance-bottom:0;mso-position-horizontal:right;mso-position-horizontal-relative:page;mso-position-vertical:center;mso-position-vertical-relative:top-margin-area;mso-width-percent:0;mso-height-percent:0;mso-width-relative:right-margin-area;mso-height-relative:page;v-text-anchor:middle" o:gfxdata="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" o:allowincell="f" fillcolor="black [3213]" stroked="f">
-              <v:textbox inset=",0,,0">
-                <w:txbxContent>
-                  <w:p>
-                    <w:pPr>
-                      <w:spacing w:after="0" w:line="240" w:lineRule="auto"/>
-                      <w:rPr>
-                        <w:color w:val="FFFFFF" w:themeColor="background1"/>
-                        <w14:numForm w14:val="lining"/>
-                      </w:rPr>
-                    </w:pPr>
-                    <w:r>
-                      <w:rPr>
-                        <w14:numForm w14:val="lining"/>
-                      </w:rPr>
-                      <w:fldChar w:fldCharType="begin"/>
-                    </w:r>
-                    <w:r>
-                      <w:rPr>
-                        <w14:numForm w14:val="lining"/>
-                      </w:rPr>
-                      <w:instrText>PAGE   \* MERGEFORMAT</w:instrText>
-                    </w:r>
-                    <w:r>
-                      <w:rPr>
-                        <w14:numForm w14:val="lining"/>
-                      </w:rPr>
-                      <w:fldChar w:fldCharType="separate"/>
-                    </w:r>
-                    <w:r>
-                      <w:rPr>
-                        <w:noProof/>
-                        <w:color w:val="FFFFFF" w:themeColor="background1"/>
-                        <w:lang w:val="es-ES"/>
-                        <w14:numForm w14:val="lining"/>
-                      </w:rPr>
-                      <w:t>1</w:t>
-                    </w:r>
-                    <w:r>
-                      <w:rPr>
-                        <w:color w:val="FFFFFF" w:themeColor="background1"/>
-                        <w14:numForm w14:val="lining"/>
-                      </w:rPr>
-                      <w:fldChar w:fldCharType="end"/>
-                    </w:r>
-                  </w:p>
-                </w:txbxContent>
-              </v:textbox>
-              <w10:wrap anchorx="page" anchory="margin"/>
-            </v:shape>
-          </w:pict>
-        </mc:Fallback>
-      </mc:AlternateContent>
-    </w:r>
-    <w:r>
-      <w:rPr>
-        <w:noProof/>
-      </w:rPr>
-      <mc:AlternateContent>
-        <mc:Choice Requires="wps">
-          <w:drawing>
-            <wp:anchor distT="0" distB="0" distL="114300" distR="114300" simplePos="0" relativeHeight="251668480" behindDoc="0" locked="0" layoutInCell="0" allowOverlap="1" wp14:anchorId="14A0C784" wp14:editId="7712E239">
+            <wp:anchor distT="0" distB="0" distL="114300" distR="114300" simplePos="0" relativeHeight="251668480" behindDoc="0" locked="0" layoutInCell="0" allowOverlap="1" wp14:anchorId="6B0BC318" wp14:editId="3D4851A7">
               <wp:simplePos x="0" y="0"/>
               <wp:positionH relativeFrom="margin">
                 <wp:align>left</wp:align>
@@ -41529,6 +41271,7 @@
                         <w:p>
                           <w:pPr>
                             <w:spacing w:after="0" w:line="240" w:lineRule="auto"/>
+                            <w:jc w:val="center"/>
                             <w:rPr>
                               <w:lang w:val="es-ES"/>
                             </w:rPr>
@@ -41559,12 +41302,17 @@
         </mc:Choice>
         <mc:Fallback>
           <w:pict>
-            <v:shape id="Cuadro de texto 475" o:spid="_x0000_s1033" type="#_x0000_t202" style="position:absolute;margin-left:0;margin-top:0;width:468pt;height:13.45pt;z-index:251668480;visibility:visible;mso-wrap-style:square;mso-width-percent:1000;mso-height-percent:0;mso-wrap-distance-left:9pt;mso-wrap-distance-top:0;mso-wrap-distance-right:9pt;mso-wrap-distance-bottom:0;mso-position-horizontal:left;mso-position-horizontal-relative:margin;mso-position-vertical:center;mso-position-vertical-relative:top-margin-area;mso-width-percent:1000;mso-height-percent:0;mso-width-relative:margin;mso-height-relative:page;v-text-anchor:middle" o:gfxdata="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" o:allowincell="f" filled="f" stroked="f">
+            <v:shapetype id="_x0000_t202" coordsize="21600,21600" o:spt="202" path="m,l,21600r21600,l21600,xe">
+              <v:stroke joinstyle="miter"/>
+              <v:path gradientshapeok="t" o:connecttype="rect"/>
+            </v:shapetype>
+            <v:shape id="Cuadro de texto 475" o:spid="_x0000_s1032" type="#_x0000_t202" style="position:absolute;margin-left:0;margin-top:0;width:468pt;height:13.45pt;z-index:251668480;visibility:visible;mso-wrap-style:square;mso-width-percent:1000;mso-height-percent:0;mso-wrap-distance-left:9pt;mso-wrap-distance-top:0;mso-wrap-distance-right:9pt;mso-wrap-distance-bottom:0;mso-position-horizontal:left;mso-position-horizontal-relative:margin;mso-position-vertical:center;mso-position-vertical-relative:top-margin-area;mso-width-percent:1000;mso-height-percent:0;mso-width-relative:margin;mso-height-relative:page;v-text-anchor:middle" o:gfxdata="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" o:allowincell="f" filled="f" stroked="f">
               <v:textbox style="mso-fit-shape-to-text:t" inset=",0,,0">
                 <w:txbxContent>
                   <w:p>
                     <w:pPr>
                       <w:spacing w:after="0" w:line="240" w:lineRule="auto"/>
+                      <w:jc w:val="center"/>
                       <w:rPr>
                         <w:lang w:val="es-ES"/>
                       </w:rPr>
@@ -41583,6 +41331,57 @@
           </w:pict>
         </mc:Fallback>
       </mc:AlternateContent>
+    </w:r>
+    <w:r>
+      <w:rPr>
+        <w:noProof/>
+        <w:lang w:eastAsia="es-BO"/>
+      </w:rPr>
+      <w:drawing>
+        <wp:inline distT="0" distB="0" distL="0" distR="0" wp14:anchorId="6DCDF7E3">
+          <wp:extent cx="5608955" cy="36830"/>
+          <wp:effectExtent l="0" t="0" r="0" b="1270"/>
+          <wp:docPr id="40" name="Imagen 40"/>
+          <wp:cNvGraphicFramePr>
+            <a:graphicFrameLocks xmlns:a="http://schemas.openxmlformats.org/drawingml/2006/main" noChangeAspect="1"/>
+          </wp:cNvGraphicFramePr>
+          <a:graphic xmlns:a="http://schemas.openxmlformats.org/drawingml/2006/main">
+            <a:graphicData uri="http://schemas.openxmlformats.org/drawingml/2006/picture">
+              <pic:pic xmlns:pic="http://schemas.openxmlformats.org/drawingml/2006/picture">
+                <pic:nvPicPr>
+                  <pic:cNvPr id="0" name="Picture 1"/>
+                  <pic:cNvPicPr>
+                    <a:picLocks noChangeAspect="1" noChangeArrowheads="1"/>
+                  </pic:cNvPicPr>
+                </pic:nvPicPr>
+                <pic:blipFill>
+                  <a:blip r:embed="rId1">
+                    <a:extLst>
+                      <a:ext uri="{28A0092B-C50C-407E-A947-70E740481C1C}">
+                        <a14:useLocalDpi xmlns:a14="http://schemas.microsoft.com/office/drawing/2010/main" val="0"/>
+                      </a:ext>
+                    </a:extLst>
+                  </a:blip>
+                  <a:srcRect/>
+                  <a:stretch>
+                    <a:fillRect/>
+                  </a:stretch>
+                </pic:blipFill>
+                <pic:spPr bwMode="auto">
+                  <a:xfrm>
+                    <a:off x="0" y="0"/>
+                    <a:ext cx="5608955" cy="36830"/>
+                  </a:xfrm>
+                  <a:prstGeom prst="rect">
+                    <a:avLst/>
+                  </a:prstGeom>
+                  <a:noFill/>
+                </pic:spPr>
+              </pic:pic>
+            </a:graphicData>
+          </a:graphic>
+        </wp:inline>
+      </w:drawing>
     </w:r>
   </w:p>
 </w:hdr>
@@ -46727,39 +46526,7 @@
 </file>
 
 <file path=word/glossary/document.xml><?xml version="1.0" encoding="utf-8"?>
-<w:glossaryDocument xmlns:wpc="http://schemas.microsoft.com/office/word/2010/wordprocessingCanvas" xmlns:mc="http://schemas.openxmlformats.org/markup-compatibility/2006" xmlns:o="urn:schemas-microsoft-com:office:office" xmlns:r="http://schemas.openxmlformats.org/officeDocument/2006/relationships" xmlns:m="http://schemas.openxmlformats.org/officeDocument/2006/math" xmlns:v="urn:schemas-microsoft-com:vml" xmlns:wp14="http://schemas.microsoft.com/office/word/2010/wordprocessingDrawing" xmlns:wp="http://schemas.openxmlformats.org/drawingml/2006/wordprocessingDrawing" xmlns:w10="urn:schemas-microsoft-com:office:word" xmlns:w="http://schemas.openxmlformats.org/wordprocessingml/2006/main" xmlns:w14="http://schemas.microsoft.com/office/word/2010/wordml" xmlns:wpg="http://schemas.microsoft.com/office/word/2010/wordprocessingGroup" xmlns:wpi="http://schemas.microsoft.com/office/word/2010/wordprocessingInk" xmlns:wne="http://schemas.microsoft.com/office/word/2006/wordml" xmlns:wps="http://schemas.microsoft.com/office/word/2010/wordprocessingShape" mc:Ignorable="w14 wp14">
-  <w:docParts>
-    <w:docPart>
-      <w:docPartPr>
-        <w:name w:val="8027DBD2278146B28C02DFC7EC244A22"/>
-        <w:category>
-          <w:name w:val="General"/>
-          <w:gallery w:val="placeholder"/>
-        </w:category>
-        <w:types>
-          <w:type w:val="bbPlcHdr"/>
-        </w:types>
-        <w:behaviors>
-          <w:behavior w:val="content"/>
-        </w:behaviors>
-        <w:guid w:val="{7FA57B76-B06A-4FBC-8C0D-974693A3074A}"/>
-      </w:docPartPr>
-      <w:docPartBody>
-        <w:p>
-          <w:pPr>
-            <w:pStyle w:val="8027DBD2278146B28C02DFC7EC244A22"/>
-          </w:pPr>
-          <w:r>
-            <w:rPr>
-              <w:lang w:val="es-ES"/>
-            </w:rPr>
-            <w:t>[Escriba el nombre del autor]</w:t>
-          </w:r>
-        </w:p>
-      </w:docPartBody>
-    </w:docPart>
-  </w:docParts>
-</w:glossaryDocument>
+<w:glossaryDocument xmlns:wpc="http://schemas.microsoft.com/office/word/2010/wordprocessingCanvas" xmlns:mc="http://schemas.openxmlformats.org/markup-compatibility/2006" xmlns:o="urn:schemas-microsoft-com:office:office" xmlns:r="http://schemas.openxmlformats.org/officeDocument/2006/relationships" xmlns:m="http://schemas.openxmlformats.org/officeDocument/2006/math" xmlns:v="urn:schemas-microsoft-com:vml" xmlns:wp14="http://schemas.microsoft.com/office/word/2010/wordprocessingDrawing" xmlns:wp="http://schemas.openxmlformats.org/drawingml/2006/wordprocessingDrawing" xmlns:w10="urn:schemas-microsoft-com:office:word" xmlns:w="http://schemas.openxmlformats.org/wordprocessingml/2006/main" xmlns:w14="http://schemas.microsoft.com/office/word/2010/wordml" xmlns:wpg="http://schemas.microsoft.com/office/word/2010/wordprocessingGroup" xmlns:wpi="http://schemas.microsoft.com/office/word/2010/wordprocessingInk" xmlns:wne="http://schemas.microsoft.com/office/word/2006/wordml" xmlns:wps="http://schemas.microsoft.com/office/word/2010/wordprocessingShape" mc:Ignorable="w14 wp14"/>
 </file>
 
 <file path=word/glossary/fontTable.xml><?xml version="1.0" encoding="utf-8"?>
@@ -46853,6 +46620,7 @@
   <w:rsids>
     <w:rsidRoot w:val="00597B41"/>
     <w:rsid w:val="00397FFE"/>
+    <w:rsid w:val="00426815"/>
     <w:rsid w:val="00597B41"/>
   </w:rsids>
   <m:mathPr>
@@ -47544,7 +47312,7 @@
 </file>
 
 <file path=customXml/itemProps1.xml><?xml version="1.0" encoding="utf-8"?>
-<ds:datastoreItem xmlns:ds="http://schemas.openxmlformats.org/officeDocument/2006/customXml" ds:itemID="{A55241DC-386F-4467-966A-F45CCA1234BA}">
+<ds:datastoreItem xmlns:ds="http://schemas.openxmlformats.org/officeDocument/2006/customXml" ds:itemID="{B5A98B20-8CF5-485C-B50A-A01EC8AA343C}">
   <ds:schemaRefs>
     <ds:schemaRef ds:uri="http://schemas.openxmlformats.org/officeDocument/2006/bibliography"/>
   </ds:schemaRefs>

</xml_diff>